<commit_message>
Critical Path Analysis update
</commit_message>
<xml_diff>
--- a/Critical Path Analysis/Info On Critical Path Analysis.docx
+++ b/Critical Path Analysis/Info On Critical Path Analysis.docx
@@ -4,7 +4,7 @@
   <w:body>
     <w:p>
       <w:pPr>
-        <w:spacing w:after="0" w:line="240" w:lineRule="auto"/>
+        <w:spacing w:after="240" w:line="240" w:lineRule="auto"/>
         <w:rPr>
           <w:rFonts w:ascii="Times New Roman" w:eastAsia="Times New Roman" w:hAnsi="Times New Roman" w:cs="Times New Roman"/>
           <w:sz w:val="24"/>
@@ -1961,7 +1961,7 @@
                 <w:color w:val="000000"/>
                 <w:lang w:eastAsia="en-GB"/>
               </w:rPr>
-              <w:t>Create Activity Network Diagram</w:t>
+              <w:t>Create Activity Network Diagram / PERT CHART</w:t>
             </w:r>
           </w:p>
         </w:tc>
@@ -5556,7 +5556,7 @@
     </w:p>
     <w:tbl>
       <w:tblPr>
-        <w:tblW w:w="0" w:type="auto"/>
+        <w:tblW w:w="9629" w:type="dxa"/>
         <w:tblCellMar>
           <w:top w:w="15" w:type="dxa"/>
           <w:left w:w="15" w:type="dxa"/>
@@ -5566,13 +5566,13 @@
         <w:tblLook w:val="04A0" w:firstRow="1" w:lastRow="0" w:firstColumn="1" w:lastColumn="0" w:noHBand="0" w:noVBand="1"/>
       </w:tblPr>
       <w:tblGrid>
-        <w:gridCol w:w="2243"/>
-        <w:gridCol w:w="3747"/>
+        <w:gridCol w:w="3818"/>
+        <w:gridCol w:w="5811"/>
       </w:tblGrid>
       <w:tr>
         <w:tc>
           <w:tcPr>
-            <w:tcW w:w="0" w:type="auto"/>
+            <w:tcW w:w="3818" w:type="dxa"/>
             <w:tcBorders>
               <w:top w:val="single" w:sz="8" w:space="0" w:color="000000"/>
               <w:left w:val="single" w:sz="8" w:space="0" w:color="000000"/>
@@ -5610,7 +5610,7 @@
         </w:tc>
         <w:tc>
           <w:tcPr>
-            <w:tcW w:w="0" w:type="auto"/>
+            <w:tcW w:w="5811" w:type="dxa"/>
             <w:tcBorders>
               <w:top w:val="single" w:sz="8" w:space="0" w:color="000000"/>
               <w:left w:val="single" w:sz="8" w:space="0" w:color="000000"/>
@@ -5649,7 +5649,7 @@
       <w:tr>
         <w:tc>
           <w:tcPr>
-            <w:tcW w:w="0" w:type="auto"/>
+            <w:tcW w:w="3818" w:type="dxa"/>
             <w:tcBorders>
               <w:top w:val="single" w:sz="8" w:space="0" w:color="000000"/>
               <w:left w:val="single" w:sz="8" w:space="0" w:color="000000"/>
@@ -5686,7 +5686,7 @@
         </w:tc>
         <w:tc>
           <w:tcPr>
-            <w:tcW w:w="0" w:type="auto"/>
+            <w:tcW w:w="5811" w:type="dxa"/>
             <w:tcBorders>
               <w:top w:val="single" w:sz="8" w:space="0" w:color="000000"/>
               <w:left w:val="single" w:sz="8" w:space="0" w:color="000000"/>
@@ -5726,7 +5726,7 @@
       <w:tr>
         <w:tc>
           <w:tcPr>
-            <w:tcW w:w="0" w:type="auto"/>
+            <w:tcW w:w="3818" w:type="dxa"/>
             <w:tcBorders>
               <w:top w:val="single" w:sz="8" w:space="0" w:color="000000"/>
               <w:left w:val="single" w:sz="8" w:space="0" w:color="000000"/>
@@ -5763,7 +5763,7 @@
         </w:tc>
         <w:tc>
           <w:tcPr>
-            <w:tcW w:w="0" w:type="auto"/>
+            <w:tcW w:w="5811" w:type="dxa"/>
             <w:tcBorders>
               <w:top w:val="single" w:sz="8" w:space="0" w:color="000000"/>
               <w:left w:val="single" w:sz="8" w:space="0" w:color="000000"/>
@@ -5803,7 +5803,7 @@
       <w:tr>
         <w:tc>
           <w:tcPr>
-            <w:tcW w:w="0" w:type="auto"/>
+            <w:tcW w:w="3818" w:type="dxa"/>
             <w:tcBorders>
               <w:top w:val="single" w:sz="8" w:space="0" w:color="000000"/>
               <w:left w:val="single" w:sz="8" w:space="0" w:color="000000"/>
@@ -5840,7 +5840,7 @@
         </w:tc>
         <w:tc>
           <w:tcPr>
-            <w:tcW w:w="0" w:type="auto"/>
+            <w:tcW w:w="5811" w:type="dxa"/>
             <w:tcBorders>
               <w:top w:val="single" w:sz="8" w:space="0" w:color="000000"/>
               <w:left w:val="single" w:sz="8" w:space="0" w:color="000000"/>
@@ -5880,7 +5880,7 @@
       <w:tr>
         <w:tc>
           <w:tcPr>
-            <w:tcW w:w="0" w:type="auto"/>
+            <w:tcW w:w="3818" w:type="dxa"/>
             <w:tcBorders>
               <w:top w:val="single" w:sz="8" w:space="0" w:color="000000"/>
               <w:left w:val="single" w:sz="8" w:space="0" w:color="000000"/>
@@ -5917,7 +5917,7 @@
         </w:tc>
         <w:tc>
           <w:tcPr>
-            <w:tcW w:w="0" w:type="auto"/>
+            <w:tcW w:w="5811" w:type="dxa"/>
             <w:tcBorders>
               <w:top w:val="single" w:sz="8" w:space="0" w:color="000000"/>
               <w:left w:val="single" w:sz="8" w:space="0" w:color="000000"/>
@@ -5960,7 +5960,7 @@
         </w:trPr>
         <w:tc>
           <w:tcPr>
-            <w:tcW w:w="0" w:type="auto"/>
+            <w:tcW w:w="3818" w:type="dxa"/>
             <w:tcBorders>
               <w:top w:val="single" w:sz="8" w:space="0" w:color="000000"/>
               <w:left w:val="single" w:sz="8" w:space="0" w:color="000000"/>
@@ -5997,7 +5997,7 @@
         </w:tc>
         <w:tc>
           <w:tcPr>
-            <w:tcW w:w="0" w:type="auto"/>
+            <w:tcW w:w="5811" w:type="dxa"/>
             <w:tcBorders>
               <w:top w:val="single" w:sz="8" w:space="0" w:color="000000"/>
               <w:left w:val="single" w:sz="8" w:space="0" w:color="000000"/>
@@ -6037,7 +6037,7 @@
       <w:tr>
         <w:tc>
           <w:tcPr>
-            <w:tcW w:w="0" w:type="auto"/>
+            <w:tcW w:w="3818" w:type="dxa"/>
             <w:tcBorders>
               <w:top w:val="single" w:sz="8" w:space="0" w:color="000000"/>
               <w:left w:val="single" w:sz="8" w:space="0" w:color="000000"/>
@@ -6074,7 +6074,7 @@
         </w:tc>
         <w:tc>
           <w:tcPr>
-            <w:tcW w:w="0" w:type="auto"/>
+            <w:tcW w:w="5811" w:type="dxa"/>
             <w:tcBorders>
               <w:top w:val="single" w:sz="8" w:space="0" w:color="000000"/>
               <w:left w:val="single" w:sz="8" w:space="0" w:color="000000"/>
@@ -6114,7 +6114,7 @@
       <w:tr>
         <w:tc>
           <w:tcPr>
-            <w:tcW w:w="0" w:type="auto"/>
+            <w:tcW w:w="3818" w:type="dxa"/>
             <w:tcBorders>
               <w:top w:val="single" w:sz="8" w:space="0" w:color="000000"/>
               <w:left w:val="single" w:sz="8" w:space="0" w:color="000000"/>
@@ -6151,7 +6151,7 @@
         </w:tc>
         <w:tc>
           <w:tcPr>
-            <w:tcW w:w="0" w:type="auto"/>
+            <w:tcW w:w="5811" w:type="dxa"/>
             <w:tcBorders>
               <w:top w:val="single" w:sz="8" w:space="0" w:color="000000"/>
               <w:left w:val="single" w:sz="8" w:space="0" w:color="000000"/>
@@ -6191,7 +6191,7 @@
       <w:tr>
         <w:tc>
           <w:tcPr>
-            <w:tcW w:w="0" w:type="auto"/>
+            <w:tcW w:w="3818" w:type="dxa"/>
             <w:tcBorders>
               <w:top w:val="single" w:sz="8" w:space="0" w:color="000000"/>
               <w:left w:val="single" w:sz="8" w:space="0" w:color="000000"/>
@@ -6228,7 +6228,7 @@
         </w:tc>
         <w:tc>
           <w:tcPr>
-            <w:tcW w:w="0" w:type="auto"/>
+            <w:tcW w:w="5811" w:type="dxa"/>
             <w:tcBorders>
               <w:top w:val="single" w:sz="8" w:space="0" w:color="000000"/>
               <w:left w:val="single" w:sz="8" w:space="0" w:color="000000"/>
@@ -6268,7 +6268,7 @@
       <w:tr>
         <w:tc>
           <w:tcPr>
-            <w:tcW w:w="0" w:type="auto"/>
+            <w:tcW w:w="3818" w:type="dxa"/>
             <w:tcBorders>
               <w:top w:val="single" w:sz="8" w:space="0" w:color="000000"/>
               <w:left w:val="single" w:sz="8" w:space="0" w:color="000000"/>
@@ -6305,7 +6305,7 @@
         </w:tc>
         <w:tc>
           <w:tcPr>
-            <w:tcW w:w="0" w:type="auto"/>
+            <w:tcW w:w="5811" w:type="dxa"/>
             <w:tcBorders>
               <w:top w:val="single" w:sz="8" w:space="0" w:color="000000"/>
               <w:left w:val="single" w:sz="8" w:space="0" w:color="000000"/>
@@ -6345,7 +6345,7 @@
       <w:tr>
         <w:tc>
           <w:tcPr>
-            <w:tcW w:w="0" w:type="auto"/>
+            <w:tcW w:w="3818" w:type="dxa"/>
             <w:tcBorders>
               <w:top w:val="single" w:sz="8" w:space="0" w:color="000000"/>
               <w:left w:val="single" w:sz="8" w:space="0" w:color="000000"/>
@@ -6382,7 +6382,7 @@
         </w:tc>
         <w:tc>
           <w:tcPr>
-            <w:tcW w:w="0" w:type="auto"/>
+            <w:tcW w:w="5811" w:type="dxa"/>
             <w:tcBorders>
               <w:top w:val="single" w:sz="8" w:space="0" w:color="000000"/>
               <w:left w:val="single" w:sz="8" w:space="0" w:color="000000"/>
@@ -6422,7 +6422,7 @@
       <w:tr>
         <w:tc>
           <w:tcPr>
-            <w:tcW w:w="0" w:type="auto"/>
+            <w:tcW w:w="3818" w:type="dxa"/>
             <w:tcBorders>
               <w:top w:val="single" w:sz="8" w:space="0" w:color="000000"/>
               <w:left w:val="single" w:sz="8" w:space="0" w:color="000000"/>
@@ -6459,7 +6459,7 @@
         </w:tc>
         <w:tc>
           <w:tcPr>
-            <w:tcW w:w="0" w:type="auto"/>
+            <w:tcW w:w="5811" w:type="dxa"/>
             <w:tcBorders>
               <w:top w:val="single" w:sz="8" w:space="0" w:color="000000"/>
               <w:left w:val="single" w:sz="8" w:space="0" w:color="000000"/>
@@ -6499,7 +6499,7 @@
       <w:tr>
         <w:tc>
           <w:tcPr>
-            <w:tcW w:w="0" w:type="auto"/>
+            <w:tcW w:w="3818" w:type="dxa"/>
             <w:tcBorders>
               <w:top w:val="single" w:sz="8" w:space="0" w:color="000000"/>
               <w:left w:val="single" w:sz="8" w:space="0" w:color="000000"/>
@@ -6536,7 +6536,7 @@
         </w:tc>
         <w:tc>
           <w:tcPr>
-            <w:tcW w:w="0" w:type="auto"/>
+            <w:tcW w:w="5811" w:type="dxa"/>
             <w:tcBorders>
               <w:top w:val="single" w:sz="8" w:space="0" w:color="000000"/>
               <w:left w:val="single" w:sz="8" w:space="0" w:color="000000"/>
@@ -6576,7 +6576,7 @@
       <w:tr>
         <w:tc>
           <w:tcPr>
-            <w:tcW w:w="0" w:type="auto"/>
+            <w:tcW w:w="3818" w:type="dxa"/>
             <w:tcBorders>
               <w:top w:val="single" w:sz="8" w:space="0" w:color="000000"/>
               <w:left w:val="single" w:sz="8" w:space="0" w:color="000000"/>
@@ -6613,7 +6613,7 @@
         </w:tc>
         <w:tc>
           <w:tcPr>
-            <w:tcW w:w="0" w:type="auto"/>
+            <w:tcW w:w="5811" w:type="dxa"/>
             <w:tcBorders>
               <w:top w:val="single" w:sz="8" w:space="0" w:color="000000"/>
               <w:left w:val="single" w:sz="8" w:space="0" w:color="000000"/>
@@ -6653,7 +6653,7 @@
       <w:tr>
         <w:tc>
           <w:tcPr>
-            <w:tcW w:w="0" w:type="auto"/>
+            <w:tcW w:w="3818" w:type="dxa"/>
             <w:tcBorders>
               <w:top w:val="single" w:sz="8" w:space="0" w:color="000000"/>
               <w:left w:val="single" w:sz="8" w:space="0" w:color="000000"/>
@@ -6690,7 +6690,7 @@
         </w:tc>
         <w:tc>
           <w:tcPr>
-            <w:tcW w:w="0" w:type="auto"/>
+            <w:tcW w:w="5811" w:type="dxa"/>
             <w:tcBorders>
               <w:top w:val="single" w:sz="8" w:space="0" w:color="000000"/>
               <w:left w:val="single" w:sz="8" w:space="0" w:color="000000"/>
@@ -6730,7 +6730,7 @@
       <w:tr>
         <w:tc>
           <w:tcPr>
-            <w:tcW w:w="0" w:type="auto"/>
+            <w:tcW w:w="3818" w:type="dxa"/>
             <w:tcBorders>
               <w:top w:val="single" w:sz="8" w:space="0" w:color="000000"/>
               <w:left w:val="single" w:sz="8" w:space="0" w:color="000000"/>
@@ -6767,7 +6767,7 @@
         </w:tc>
         <w:tc>
           <w:tcPr>
-            <w:tcW w:w="0" w:type="auto"/>
+            <w:tcW w:w="5811" w:type="dxa"/>
             <w:tcBorders>
               <w:top w:val="single" w:sz="8" w:space="0" w:color="000000"/>
               <w:left w:val="single" w:sz="8" w:space="0" w:color="000000"/>
@@ -6807,7 +6807,7 @@
       <w:tr>
         <w:tc>
           <w:tcPr>
-            <w:tcW w:w="0" w:type="auto"/>
+            <w:tcW w:w="3818" w:type="dxa"/>
             <w:tcBorders>
               <w:top w:val="single" w:sz="8" w:space="0" w:color="000000"/>
               <w:left w:val="single" w:sz="8" w:space="0" w:color="000000"/>
@@ -6844,7 +6844,7 @@
         </w:tc>
         <w:tc>
           <w:tcPr>
-            <w:tcW w:w="0" w:type="auto"/>
+            <w:tcW w:w="5811" w:type="dxa"/>
             <w:tcBorders>
               <w:top w:val="single" w:sz="8" w:space="0" w:color="000000"/>
               <w:left w:val="single" w:sz="8" w:space="0" w:color="000000"/>
@@ -6884,7 +6884,7 @@
       <w:tr>
         <w:tc>
           <w:tcPr>
-            <w:tcW w:w="0" w:type="auto"/>
+            <w:tcW w:w="3818" w:type="dxa"/>
             <w:tcBorders>
               <w:top w:val="single" w:sz="8" w:space="0" w:color="000000"/>
               <w:left w:val="single" w:sz="8" w:space="0" w:color="000000"/>
@@ -6921,7 +6921,7 @@
         </w:tc>
         <w:tc>
           <w:tcPr>
-            <w:tcW w:w="0" w:type="auto"/>
+            <w:tcW w:w="5811" w:type="dxa"/>
             <w:tcBorders>
               <w:top w:val="single" w:sz="8" w:space="0" w:color="000000"/>
               <w:left w:val="single" w:sz="8" w:space="0" w:color="000000"/>
@@ -6971,7 +6971,7 @@
       <w:tr>
         <w:tc>
           <w:tcPr>
-            <w:tcW w:w="0" w:type="auto"/>
+            <w:tcW w:w="3818" w:type="dxa"/>
             <w:tcBorders>
               <w:top w:val="single" w:sz="8" w:space="0" w:color="000000"/>
               <w:left w:val="single" w:sz="8" w:space="0" w:color="000000"/>
@@ -7008,7 +7008,7 @@
         </w:tc>
         <w:tc>
           <w:tcPr>
-            <w:tcW w:w="0" w:type="auto"/>
+            <w:tcW w:w="5811" w:type="dxa"/>
             <w:tcBorders>
               <w:top w:val="single" w:sz="8" w:space="0" w:color="000000"/>
               <w:left w:val="single" w:sz="8" w:space="0" w:color="000000"/>
@@ -7048,7 +7048,7 @@
       <w:tr>
         <w:tc>
           <w:tcPr>
-            <w:tcW w:w="0" w:type="auto"/>
+            <w:tcW w:w="3818" w:type="dxa"/>
             <w:tcBorders>
               <w:top w:val="single" w:sz="8" w:space="0" w:color="000000"/>
               <w:left w:val="single" w:sz="8" w:space="0" w:color="000000"/>
@@ -7085,7 +7085,7 @@
         </w:tc>
         <w:tc>
           <w:tcPr>
-            <w:tcW w:w="0" w:type="auto"/>
+            <w:tcW w:w="5811" w:type="dxa"/>
             <w:tcBorders>
               <w:top w:val="single" w:sz="8" w:space="0" w:color="000000"/>
               <w:left w:val="single" w:sz="8" w:space="0" w:color="000000"/>
@@ -7125,7 +7125,7 @@
       <w:tr>
         <w:tc>
           <w:tcPr>
-            <w:tcW w:w="0" w:type="auto"/>
+            <w:tcW w:w="3818" w:type="dxa"/>
             <w:tcBorders>
               <w:top w:val="single" w:sz="8" w:space="0" w:color="000000"/>
               <w:left w:val="single" w:sz="8" w:space="0" w:color="000000"/>
@@ -7162,7 +7162,7 @@
         </w:tc>
         <w:tc>
           <w:tcPr>
-            <w:tcW w:w="0" w:type="auto"/>
+            <w:tcW w:w="5811" w:type="dxa"/>
             <w:tcBorders>
               <w:top w:val="single" w:sz="8" w:space="0" w:color="000000"/>
               <w:left w:val="single" w:sz="8" w:space="0" w:color="000000"/>
@@ -7202,7 +7202,7 @@
       <w:tr>
         <w:tc>
           <w:tcPr>
-            <w:tcW w:w="0" w:type="auto"/>
+            <w:tcW w:w="3818" w:type="dxa"/>
             <w:tcBorders>
               <w:top w:val="single" w:sz="8" w:space="0" w:color="000000"/>
               <w:left w:val="single" w:sz="8" w:space="0" w:color="000000"/>
@@ -7239,7 +7239,7 @@
         </w:tc>
         <w:tc>
           <w:tcPr>
-            <w:tcW w:w="0" w:type="auto"/>
+            <w:tcW w:w="5811" w:type="dxa"/>
             <w:tcBorders>
               <w:top w:val="single" w:sz="8" w:space="0" w:color="000000"/>
               <w:left w:val="single" w:sz="8" w:space="0" w:color="000000"/>
@@ -7279,7 +7279,7 @@
       <w:tr>
         <w:tc>
           <w:tcPr>
-            <w:tcW w:w="0" w:type="auto"/>
+            <w:tcW w:w="3818" w:type="dxa"/>
             <w:tcBorders>
               <w:top w:val="single" w:sz="8" w:space="0" w:color="000000"/>
               <w:left w:val="single" w:sz="8" w:space="0" w:color="000000"/>
@@ -7316,7 +7316,7 @@
         </w:tc>
         <w:tc>
           <w:tcPr>
-            <w:tcW w:w="0" w:type="auto"/>
+            <w:tcW w:w="5811" w:type="dxa"/>
             <w:tcBorders>
               <w:top w:val="single" w:sz="8" w:space="0" w:color="000000"/>
               <w:left w:val="single" w:sz="8" w:space="0" w:color="000000"/>
@@ -7356,7 +7356,7 @@
       <w:tr>
         <w:tc>
           <w:tcPr>
-            <w:tcW w:w="0" w:type="auto"/>
+            <w:tcW w:w="3818" w:type="dxa"/>
             <w:tcBorders>
               <w:top w:val="single" w:sz="8" w:space="0" w:color="000000"/>
               <w:left w:val="single" w:sz="8" w:space="0" w:color="000000"/>
@@ -7393,7 +7393,7 @@
         </w:tc>
         <w:tc>
           <w:tcPr>
-            <w:tcW w:w="0" w:type="auto"/>
+            <w:tcW w:w="5811" w:type="dxa"/>
             <w:tcBorders>
               <w:top w:val="single" w:sz="8" w:space="0" w:color="000000"/>
               <w:left w:val="single" w:sz="8" w:space="0" w:color="000000"/>
@@ -7433,7 +7433,7 @@
       <w:tr>
         <w:tc>
           <w:tcPr>
-            <w:tcW w:w="0" w:type="auto"/>
+            <w:tcW w:w="3818" w:type="dxa"/>
             <w:tcBorders>
               <w:top w:val="single" w:sz="8" w:space="0" w:color="000000"/>
               <w:left w:val="single" w:sz="8" w:space="0" w:color="000000"/>
@@ -7470,7 +7470,7 @@
         </w:tc>
         <w:tc>
           <w:tcPr>
-            <w:tcW w:w="0" w:type="auto"/>
+            <w:tcW w:w="5811" w:type="dxa"/>
             <w:tcBorders>
               <w:top w:val="single" w:sz="8" w:space="0" w:color="000000"/>
               <w:left w:val="single" w:sz="8" w:space="0" w:color="000000"/>
@@ -7510,7 +7510,7 @@
       <w:tr>
         <w:tc>
           <w:tcPr>
-            <w:tcW w:w="0" w:type="auto"/>
+            <w:tcW w:w="3818" w:type="dxa"/>
             <w:tcBorders>
               <w:top w:val="single" w:sz="8" w:space="0" w:color="000000"/>
               <w:left w:val="single" w:sz="8" w:space="0" w:color="000000"/>
@@ -7547,7 +7547,7 @@
         </w:tc>
         <w:tc>
           <w:tcPr>
-            <w:tcW w:w="0" w:type="auto"/>
+            <w:tcW w:w="5811" w:type="dxa"/>
             <w:tcBorders>
               <w:top w:val="single" w:sz="8" w:space="0" w:color="000000"/>
               <w:left w:val="single" w:sz="8" w:space="0" w:color="000000"/>
@@ -7587,7 +7587,7 @@
       <w:tr>
         <w:tc>
           <w:tcPr>
-            <w:tcW w:w="0" w:type="auto"/>
+            <w:tcW w:w="3818" w:type="dxa"/>
             <w:tcBorders>
               <w:top w:val="single" w:sz="8" w:space="0" w:color="000000"/>
               <w:left w:val="single" w:sz="8" w:space="0" w:color="000000"/>
@@ -7624,7 +7624,7 @@
         </w:tc>
         <w:tc>
           <w:tcPr>
-            <w:tcW w:w="0" w:type="auto"/>
+            <w:tcW w:w="5811" w:type="dxa"/>
             <w:tcBorders>
               <w:top w:val="single" w:sz="8" w:space="0" w:color="000000"/>
               <w:left w:val="single" w:sz="8" w:space="0" w:color="000000"/>
@@ -7667,7 +7667,7 @@
         </w:trPr>
         <w:tc>
           <w:tcPr>
-            <w:tcW w:w="0" w:type="auto"/>
+            <w:tcW w:w="3818" w:type="dxa"/>
             <w:tcBorders>
               <w:top w:val="single" w:sz="8" w:space="0" w:color="000000"/>
               <w:left w:val="single" w:sz="8" w:space="0" w:color="000000"/>
@@ -7704,7 +7704,7 @@
         </w:tc>
         <w:tc>
           <w:tcPr>
-            <w:tcW w:w="0" w:type="auto"/>
+            <w:tcW w:w="5811" w:type="dxa"/>
             <w:tcBorders>
               <w:top w:val="single" w:sz="8" w:space="0" w:color="000000"/>
               <w:left w:val="single" w:sz="8" w:space="0" w:color="000000"/>
@@ -7754,7 +7754,7 @@
       <w:tr>
         <w:tc>
           <w:tcPr>
-            <w:tcW w:w="0" w:type="auto"/>
+            <w:tcW w:w="3818" w:type="dxa"/>
             <w:tcBorders>
               <w:top w:val="single" w:sz="8" w:space="0" w:color="000000"/>
               <w:left w:val="single" w:sz="8" w:space="0" w:color="000000"/>
@@ -7792,7 +7792,7 @@
         </w:tc>
         <w:tc>
           <w:tcPr>
-            <w:tcW w:w="0" w:type="auto"/>
+            <w:tcW w:w="5811" w:type="dxa"/>
             <w:tcBorders>
               <w:top w:val="single" w:sz="8" w:space="0" w:color="000000"/>
               <w:left w:val="single" w:sz="8" w:space="0" w:color="000000"/>
@@ -7832,7 +7832,7 @@
       <w:tr>
         <w:tc>
           <w:tcPr>
-            <w:tcW w:w="0" w:type="auto"/>
+            <w:tcW w:w="3818" w:type="dxa"/>
             <w:tcBorders>
               <w:top w:val="single" w:sz="8" w:space="0" w:color="000000"/>
               <w:left w:val="single" w:sz="8" w:space="0" w:color="000000"/>
@@ -7869,7 +7869,7 @@
         </w:tc>
         <w:tc>
           <w:tcPr>
-            <w:tcW w:w="0" w:type="auto"/>
+            <w:tcW w:w="5811" w:type="dxa"/>
             <w:tcBorders>
               <w:top w:val="single" w:sz="8" w:space="0" w:color="000000"/>
               <w:left w:val="single" w:sz="8" w:space="0" w:color="000000"/>
@@ -7909,7 +7909,7 @@
       <w:tr>
         <w:tc>
           <w:tcPr>
-            <w:tcW w:w="0" w:type="auto"/>
+            <w:tcW w:w="3818" w:type="dxa"/>
             <w:tcBorders>
               <w:top w:val="single" w:sz="8" w:space="0" w:color="000000"/>
               <w:left w:val="single" w:sz="8" w:space="0" w:color="000000"/>
@@ -7946,7 +7946,7 @@
         </w:tc>
         <w:tc>
           <w:tcPr>
-            <w:tcW w:w="0" w:type="auto"/>
+            <w:tcW w:w="5811" w:type="dxa"/>
             <w:tcBorders>
               <w:top w:val="single" w:sz="8" w:space="0" w:color="000000"/>
               <w:left w:val="single" w:sz="8" w:space="0" w:color="000000"/>
@@ -7988,7 +7988,7 @@
       <w:tr>
         <w:tc>
           <w:tcPr>
-            <w:tcW w:w="0" w:type="auto"/>
+            <w:tcW w:w="3818" w:type="dxa"/>
             <w:tcBorders>
               <w:top w:val="single" w:sz="8" w:space="0" w:color="000000"/>
               <w:left w:val="single" w:sz="8" w:space="0" w:color="000000"/>
@@ -8025,7 +8025,7 @@
         </w:tc>
         <w:tc>
           <w:tcPr>
-            <w:tcW w:w="0" w:type="auto"/>
+            <w:tcW w:w="5811" w:type="dxa"/>
             <w:tcBorders>
               <w:top w:val="single" w:sz="8" w:space="0" w:color="000000"/>
               <w:left w:val="single" w:sz="8" w:space="0" w:color="000000"/>
@@ -8065,7 +8065,7 @@
       <w:tr>
         <w:tc>
           <w:tcPr>
-            <w:tcW w:w="0" w:type="auto"/>
+            <w:tcW w:w="3818" w:type="dxa"/>
             <w:tcBorders>
               <w:top w:val="single" w:sz="8" w:space="0" w:color="000000"/>
               <w:left w:val="single" w:sz="8" w:space="0" w:color="000000"/>
@@ -8102,7 +8102,7 @@
         </w:tc>
         <w:tc>
           <w:tcPr>
-            <w:tcW w:w="0" w:type="auto"/>
+            <w:tcW w:w="5811" w:type="dxa"/>
             <w:tcBorders>
               <w:top w:val="single" w:sz="8" w:space="0" w:color="000000"/>
               <w:left w:val="single" w:sz="8" w:space="0" w:color="000000"/>
@@ -8142,7 +8142,7 @@
       <w:tr>
         <w:tc>
           <w:tcPr>
-            <w:tcW w:w="0" w:type="auto"/>
+            <w:tcW w:w="3818" w:type="dxa"/>
             <w:tcBorders>
               <w:top w:val="single" w:sz="8" w:space="0" w:color="000000"/>
               <w:left w:val="single" w:sz="8" w:space="0" w:color="000000"/>
@@ -8179,7 +8179,7 @@
         </w:tc>
         <w:tc>
           <w:tcPr>
-            <w:tcW w:w="0" w:type="auto"/>
+            <w:tcW w:w="5811" w:type="dxa"/>
             <w:tcBorders>
               <w:top w:val="single" w:sz="8" w:space="0" w:color="000000"/>
               <w:left w:val="single" w:sz="8" w:space="0" w:color="000000"/>
@@ -8219,7 +8219,7 @@
       <w:tr>
         <w:tc>
           <w:tcPr>
-            <w:tcW w:w="0" w:type="auto"/>
+            <w:tcW w:w="3818" w:type="dxa"/>
             <w:tcBorders>
               <w:top w:val="single" w:sz="8" w:space="0" w:color="000000"/>
               <w:left w:val="single" w:sz="8" w:space="0" w:color="000000"/>
@@ -8256,7 +8256,7 @@
         </w:tc>
         <w:tc>
           <w:tcPr>
-            <w:tcW w:w="0" w:type="auto"/>
+            <w:tcW w:w="5811" w:type="dxa"/>
             <w:tcBorders>
               <w:top w:val="single" w:sz="8" w:space="0" w:color="000000"/>
               <w:left w:val="single" w:sz="8" w:space="0" w:color="000000"/>
@@ -8296,7 +8296,7 @@
       <w:tr>
         <w:tc>
           <w:tcPr>
-            <w:tcW w:w="0" w:type="auto"/>
+            <w:tcW w:w="3818" w:type="dxa"/>
             <w:tcBorders>
               <w:top w:val="single" w:sz="8" w:space="0" w:color="000000"/>
               <w:left w:val="single" w:sz="8" w:space="0" w:color="000000"/>
@@ -8333,7 +8333,7 @@
         </w:tc>
         <w:tc>
           <w:tcPr>
-            <w:tcW w:w="0" w:type="auto"/>
+            <w:tcW w:w="5811" w:type="dxa"/>
             <w:tcBorders>
               <w:top w:val="single" w:sz="8" w:space="0" w:color="000000"/>
               <w:left w:val="single" w:sz="8" w:space="0" w:color="000000"/>
@@ -8373,7 +8373,7 @@
       <w:tr>
         <w:tc>
           <w:tcPr>
-            <w:tcW w:w="0" w:type="auto"/>
+            <w:tcW w:w="3818" w:type="dxa"/>
             <w:tcBorders>
               <w:top w:val="single" w:sz="8" w:space="0" w:color="000000"/>
               <w:left w:val="single" w:sz="8" w:space="0" w:color="000000"/>
@@ -8410,7 +8410,7 @@
         </w:tc>
         <w:tc>
           <w:tcPr>
-            <w:tcW w:w="0" w:type="auto"/>
+            <w:tcW w:w="5811" w:type="dxa"/>
             <w:tcBorders>
               <w:top w:val="single" w:sz="8" w:space="0" w:color="000000"/>
               <w:left w:val="single" w:sz="8" w:space="0" w:color="000000"/>
@@ -8450,7 +8450,7 @@
       <w:tr>
         <w:tc>
           <w:tcPr>
-            <w:tcW w:w="0" w:type="auto"/>
+            <w:tcW w:w="3818" w:type="dxa"/>
             <w:tcBorders>
               <w:top w:val="single" w:sz="8" w:space="0" w:color="000000"/>
               <w:left w:val="single" w:sz="8" w:space="0" w:color="000000"/>
@@ -8487,7 +8487,7 @@
         </w:tc>
         <w:tc>
           <w:tcPr>
-            <w:tcW w:w="0" w:type="auto"/>
+            <w:tcW w:w="5811" w:type="dxa"/>
             <w:tcBorders>
               <w:top w:val="single" w:sz="8" w:space="0" w:color="000000"/>
               <w:left w:val="single" w:sz="8" w:space="0" w:color="000000"/>
@@ -8527,7 +8527,7 @@
       <w:tr>
         <w:tc>
           <w:tcPr>
-            <w:tcW w:w="0" w:type="auto"/>
+            <w:tcW w:w="3818" w:type="dxa"/>
             <w:tcBorders>
               <w:top w:val="single" w:sz="8" w:space="0" w:color="000000"/>
               <w:left w:val="single" w:sz="8" w:space="0" w:color="000000"/>
@@ -8564,7 +8564,7 @@
         </w:tc>
         <w:tc>
           <w:tcPr>
-            <w:tcW w:w="0" w:type="auto"/>
+            <w:tcW w:w="5811" w:type="dxa"/>
             <w:tcBorders>
               <w:top w:val="single" w:sz="8" w:space="0" w:color="000000"/>
               <w:left w:val="single" w:sz="8" w:space="0" w:color="000000"/>
@@ -8614,7 +8614,7 @@
       <w:tr>
         <w:tc>
           <w:tcPr>
-            <w:tcW w:w="0" w:type="auto"/>
+            <w:tcW w:w="3818" w:type="dxa"/>
             <w:tcBorders>
               <w:top w:val="single" w:sz="8" w:space="0" w:color="000000"/>
               <w:left w:val="single" w:sz="8" w:space="0" w:color="000000"/>
@@ -8651,7 +8651,7 @@
         </w:tc>
         <w:tc>
           <w:tcPr>
-            <w:tcW w:w="0" w:type="auto"/>
+            <w:tcW w:w="5811" w:type="dxa"/>
             <w:tcBorders>
               <w:top w:val="single" w:sz="8" w:space="0" w:color="000000"/>
               <w:left w:val="single" w:sz="8" w:space="0" w:color="000000"/>
@@ -8691,7 +8691,7 @@
       <w:tr>
         <w:tc>
           <w:tcPr>
-            <w:tcW w:w="0" w:type="auto"/>
+            <w:tcW w:w="3818" w:type="dxa"/>
             <w:tcBorders>
               <w:top w:val="single" w:sz="8" w:space="0" w:color="000000"/>
               <w:left w:val="single" w:sz="8" w:space="0" w:color="000000"/>
@@ -8728,7 +8728,7 @@
         </w:tc>
         <w:tc>
           <w:tcPr>
-            <w:tcW w:w="0" w:type="auto"/>
+            <w:tcW w:w="5811" w:type="dxa"/>
             <w:tcBorders>
               <w:top w:val="single" w:sz="8" w:space="0" w:color="000000"/>
               <w:left w:val="single" w:sz="8" w:space="0" w:color="000000"/>
@@ -8768,7 +8768,7 @@
       <w:tr>
         <w:tc>
           <w:tcPr>
-            <w:tcW w:w="0" w:type="auto"/>
+            <w:tcW w:w="3818" w:type="dxa"/>
             <w:tcBorders>
               <w:top w:val="single" w:sz="8" w:space="0" w:color="000000"/>
               <w:left w:val="single" w:sz="8" w:space="0" w:color="000000"/>
@@ -8805,7 +8805,7 @@
         </w:tc>
         <w:tc>
           <w:tcPr>
-            <w:tcW w:w="0" w:type="auto"/>
+            <w:tcW w:w="5811" w:type="dxa"/>
             <w:tcBorders>
               <w:top w:val="single" w:sz="8" w:space="0" w:color="000000"/>
               <w:left w:val="single" w:sz="8" w:space="0" w:color="000000"/>
@@ -8845,7 +8845,7 @@
       <w:tr>
         <w:tc>
           <w:tcPr>
-            <w:tcW w:w="0" w:type="auto"/>
+            <w:tcW w:w="3818" w:type="dxa"/>
             <w:tcBorders>
               <w:top w:val="single" w:sz="8" w:space="0" w:color="000000"/>
               <w:left w:val="single" w:sz="8" w:space="0" w:color="000000"/>
@@ -8882,7 +8882,7 @@
         </w:tc>
         <w:tc>
           <w:tcPr>
-            <w:tcW w:w="0" w:type="auto"/>
+            <w:tcW w:w="5811" w:type="dxa"/>
             <w:tcBorders>
               <w:top w:val="single" w:sz="8" w:space="0" w:color="000000"/>
               <w:left w:val="single" w:sz="8" w:space="0" w:color="000000"/>

</xml_diff>